<commit_message>
Update Lab 02 for 25/26 academic year.
</commit_message>
<xml_diff>
--- a/Lab 02/Lab_02.docx
+++ b/Lab 02/Lab_02.docx
@@ -7,13 +7,7 @@
         <w:pStyle w:val="Title"/>
       </w:pPr>
       <w:r>
-        <w:t xml:space="preserve">Seascape</w:t>
-      </w:r>
-      <w:r>
-        <w:t xml:space="preserve"> </w:t>
-      </w:r>
-      <w:r>
-        <w:t xml:space="preserve">Ecology</w:t>
+        <w:t xml:space="preserve">Seascape Ecology</w:t>
       </w:r>
     </w:p>
     <w:p>
@@ -21,49 +15,7 @@
         <w:pStyle w:val="Subtitle"/>
       </w:pPr>
       <w:r>
-        <w:t xml:space="preserve">Lab</w:t>
-      </w:r>
-      <w:r>
-        <w:t xml:space="preserve"> </w:t>
-      </w:r>
-      <w:r>
-        <w:t xml:space="preserve">02</w:t>
-      </w:r>
-      <w:r>
-        <w:t xml:space="preserve"> </w:t>
-      </w:r>
-      <w:r>
-        <w:t xml:space="preserve">-</w:t>
-      </w:r>
-      <w:r>
-        <w:t xml:space="preserve"> </w:t>
-      </w:r>
-      <w:r>
-        <w:t xml:space="preserve">Scripts,</w:t>
-      </w:r>
-      <w:r>
-        <w:t xml:space="preserve"> </w:t>
-      </w:r>
-      <w:r>
-        <w:t xml:space="preserve">project</w:t>
-      </w:r>
-      <w:r>
-        <w:t xml:space="preserve"> </w:t>
-      </w:r>
-      <w:r>
-        <w:t xml:space="preserve">management,</w:t>
-      </w:r>
-      <w:r>
-        <w:t xml:space="preserve"> </w:t>
-      </w:r>
-      <w:r>
-        <w:t xml:space="preserve">and</w:t>
-      </w:r>
-      <w:r>
-        <w:t xml:space="preserve"> </w:t>
-      </w:r>
-      <w:r>
-        <w:t xml:space="preserve">workflows</w:t>
+        <w:t xml:space="preserve">Lab 02 - Scripts, project management, and workflows</w:t>
       </w:r>
     </w:p>
     <w:p>
@@ -71,13 +23,7 @@
         <w:pStyle w:val="Author"/>
       </w:pPr>
       <w:r>
-        <w:t xml:space="preserve">Ryan</w:t>
-      </w:r>
-      <w:r>
-        <w:t xml:space="preserve"> </w:t>
-      </w:r>
-      <w:r>
-        <w:t xml:space="preserve">Reisinger</w:t>
+        <w:t xml:space="preserve">Ryan Reisinger</w:t>
       </w:r>
     </w:p>
     <w:p>
@@ -85,7 +31,7 @@
         <w:pStyle w:val="Date"/>
       </w:pPr>
       <w:r>
-        <w:t xml:space="preserve">2024-10-09</w:t>
+        <w:t xml:space="preserve">2025-10-06</w:t>
       </w:r>
     </w:p>
     <w:p>
@@ -545,19 +491,7 @@
           <w:rPr>
             <w:rStyle w:val="Hyperlink"/>
           </w:rPr>
-          <w:t xml:space="preserve">‘</w:t>
-        </w:r>
-        <w:r>
-          <w:rPr>
-            <w:rStyle w:val="Hyperlink"/>
-          </w:rPr>
-          <w:t xml:space="preserve">tidyverse</w:t>
-        </w:r>
-        <w:r>
-          <w:rPr>
-            <w:rStyle w:val="Hyperlink"/>
-          </w:rPr>
-          <w:t xml:space="preserve">’</w:t>
+          <w:t xml:space="preserve">‘tidyverse’</w:t>
         </w:r>
       </w:hyperlink>
       <w:r>
@@ -567,13 +501,7 @@
         <w:t xml:space="preserve"> </w:t>
       </w:r>
       <w:r>
-        <w:t xml:space="preserve">‘</w:t>
-      </w:r>
-      <w:r>
-        <w:t xml:space="preserve">base</w:t>
-      </w:r>
-      <w:r>
-        <w:t xml:space="preserve">’</w:t>
+        <w:t xml:space="preserve">‘base’</w:t>
       </w:r>
       <w:r>
         <w:t xml:space="preserve"> </w:t>
@@ -585,13 +513,7 @@
         <w:t xml:space="preserve"> </w:t>
       </w:r>
       <w:r>
-        <w:t xml:space="preserve">‘</w:t>
-      </w:r>
-      <w:r>
-        <w:t xml:space="preserve">vanilla</w:t>
-      </w:r>
-      <w:r>
-        <w:t xml:space="preserve">’</w:t>
+        <w:t xml:space="preserve">‘vanilla’</w:t>
       </w:r>
       <w:r>
         <w:t xml:space="preserve"> </w:t>
@@ -668,13 +590,7 @@
         <w:t xml:space="preserve"> </w:t>
       </w:r>
       <w:r>
-        <w:t xml:space="preserve">“</w:t>
-      </w:r>
-      <w:r>
-        <w:t xml:space="preserve">In [our] model of the data science process you start with data import and tidying. Next you understand your data with an iterative cycle of transforming, visualizing, and modeling. You finish the process by communicating your results to other humans</w:t>
-      </w:r>
-      <w:r>
-        <w:t xml:space="preserve">”</w:t>
+        <w:t xml:space="preserve">“In [our] model of the data science process you start with data import and tidying. Next you understand your data with an iterative cycle of transforming, visualizing, and modeling. You finish the process by communicating your results to other humans”</w:t>
       </w:r>
       <w:r>
         <w:t xml:space="preserve">. From</w:t>
@@ -753,7 +669,7 @@
     <w:bookmarkEnd w:id="35"/>
     <w:bookmarkEnd w:id="36"/>
     <w:bookmarkEnd w:id="37"/>
-    <w:bookmarkStart w:id="42" w:name="part-1-1"/>
+    <w:bookmarkStart w:id="43" w:name="part-1-1"/>
     <w:p>
       <w:pPr>
         <w:pStyle w:val="Heading1"/>
@@ -762,7 +678,7 @@
         <w:t xml:space="preserve">Part 1</w:t>
       </w:r>
     </w:p>
-    <w:bookmarkStart w:id="41" w:name="data-tidying"/>
+    <w:bookmarkStart w:id="42" w:name="data-tidying"/>
     <w:p>
       <w:pPr>
         <w:pStyle w:val="Heading2"/>
@@ -866,7 +782,7 @@
         <w:pStyle w:val="FirstParagraph"/>
       </w:pPr>
       <w:r>
-        <w:t xml:space="preserve">Mark and I will be walking around to help out and answer questions. We’ll take 30 minutes to work through the two exercises, then we’ll carry on with Part 2 of the lab together.</w:t>
+        <w:t xml:space="preserve">Josh and I will be walking around to help out and answer questions. We’ll take 30 minutes to work through the two exercises, then we’ll carry on with Part 2 of the lab together.</w:t>
       </w:r>
     </w:p>
     <w:p>
@@ -1268,8 +1184,19 @@
         <w:t xml:space="preserve"> </w:t>
       </w:r>
       <w:r>
-        <w:t xml:space="preserve">dataset. If you don’t manage to download it from the internet using the following R code, you can download it from Blackboard.</w:t>
-      </w:r>
+        <w:t xml:space="preserve">dataset. You can download it directly from the internet, then read it in using the following R code. If you don’t manage to do this, you can download it from the module Github repository:</w:t>
+      </w:r>
+      <w:r>
+        <w:t xml:space="preserve"> </w:t>
+      </w:r>
+      <w:hyperlink r:id="rId41">
+        <w:r>
+          <w:rPr>
+            <w:rStyle w:val="Hyperlink"/>
+          </w:rPr>
+          <w:t xml:space="preserve">https://github.com/ryanreisinger/SOES3056/tree/main/Lab%2002/data</w:t>
+        </w:r>
+      </w:hyperlink>
     </w:p>
     <w:p>
       <w:pPr>
@@ -1279,7 +1206,7 @@
         <w:rPr>
           <w:rStyle w:val="CommentTok"/>
         </w:rPr>
-        <w:t xml:space="preserve"># Download the gapminder file from the internet</w:t>
+        <w:t xml:space="preserve"># Download the gapminder file from the internet, then read it into your workspace</w:t>
       </w:r>
       <w:r>
         <w:br/>
@@ -1315,28 +1242,76 @@
         <w:rPr>
           <w:rStyle w:val="NormalTok"/>
         </w:rPr>
-        <w:t xml:space="preserve">,</w:t>
+        <w:t xml:space="preserve">, </w:t>
+      </w:r>
+      <w:r>
+        <w:rPr>
+          <w:rStyle w:val="AttributeTok"/>
+        </w:rPr>
+        <w:t xml:space="preserve">destfile =</w:t>
+      </w:r>
+      <w:r>
+        <w:rPr>
+          <w:rStyle w:val="NormalTok"/>
+        </w:rPr>
+        <w:t xml:space="preserve"> </w:t>
+      </w:r>
+      <w:r>
+        <w:rPr>
+          <w:rStyle w:val="StringTok"/>
+        </w:rPr>
+        <w:t xml:space="preserve">"data/gapminder_data.csv"</w:t>
+      </w:r>
+      <w:r>
+        <w:rPr>
+          <w:rStyle w:val="NormalTok"/>
+        </w:rPr>
+        <w:t xml:space="preserve">)</w:t>
       </w:r>
       <w:r>
         <w:br/>
       </w:r>
       <w:r>
-        <w:rPr>
-          <w:rStyle w:val="NormalTok"/>
-        </w:rPr>
-        <w:t xml:space="preserve">              </w:t>
-      </w:r>
-      <w:r>
-        <w:rPr>
-          <w:rStyle w:val="AttributeTok"/>
-        </w:rPr>
-        <w:t xml:space="preserve">destfile =</w:t>
-      </w:r>
-      <w:r>
-        <w:rPr>
-          <w:rStyle w:val="NormalTok"/>
-        </w:rPr>
-        <w:t xml:space="preserve"> </w:t>
+        <w:br/>
+      </w:r>
+      <w:r>
+        <w:rPr>
+          <w:rStyle w:val="CommentTok"/>
+        </w:rPr>
+        <w:t xml:space="preserve"># Load it into your workspace</w:t>
+      </w:r>
+      <w:r>
+        <w:br/>
+      </w:r>
+      <w:r>
+        <w:rPr>
+          <w:rStyle w:val="NormalTok"/>
+        </w:rPr>
+        <w:t xml:space="preserve">gapminder </w:t>
+      </w:r>
+      <w:r>
+        <w:rPr>
+          <w:rStyle w:val="OtherTok"/>
+        </w:rPr>
+        <w:t xml:space="preserve">&lt;-</w:t>
+      </w:r>
+      <w:r>
+        <w:rPr>
+          <w:rStyle w:val="NormalTok"/>
+        </w:rPr>
+        <w:t xml:space="preserve"> </w:t>
+      </w:r>
+      <w:r>
+        <w:rPr>
+          <w:rStyle w:val="FunctionTok"/>
+        </w:rPr>
+        <w:t xml:space="preserve">read.csv</w:t>
+      </w:r>
+      <w:r>
+        <w:rPr>
+          <w:rStyle w:val="NormalTok"/>
+        </w:rPr>
+        <w:t xml:space="preserve">(</w:t>
       </w:r>
       <w:r>
         <w:rPr>
@@ -1350,22 +1325,29 @@
         </w:rPr>
         <w:t xml:space="preserve">)</w:t>
       </w:r>
+    </w:p>
+    <w:p>
+      <w:pPr>
+        <w:pStyle w:val="FirstParagraph"/>
+      </w:pPr>
+      <w:r>
+        <w:t xml:space="preserve">You could also read the .csv file directly into your workspace from the internet without downloading it first, using the following code:</w:t>
+      </w:r>
+    </w:p>
+    <w:p>
+      <w:pPr>
+        <w:pStyle w:val="SourceCode"/>
+      </w:pPr>
+      <w:r>
+        <w:rPr>
+          <w:rStyle w:val="CommentTok"/>
+        </w:rPr>
+        <w:t xml:space="preserve"># Read the .csv file directly from a URL</w:t>
+      </w:r>
       <w:r>
         <w:br/>
       </w:r>
       <w:r>
-        <w:br/>
-      </w:r>
-      <w:r>
-        <w:rPr>
-          <w:rStyle w:val="CommentTok"/>
-        </w:rPr>
-        <w:t xml:space="preserve"># Load it into your workspace</w:t>
-      </w:r>
-      <w:r>
-        <w:br/>
-      </w:r>
-      <w:r>
         <w:rPr>
           <w:rStyle w:val="NormalTok"/>
         </w:rPr>
@@ -1399,7 +1381,7 @@
         <w:rPr>
           <w:rStyle w:val="StringTok"/>
         </w:rPr>
-        <w:t xml:space="preserve">"data/gapminder_data.csv"</w:t>
+        <w:t xml:space="preserve">"https://raw.githubusercontent.com/swcarpentry/r-novice-gapminder/main/episodes/data/gapminder_data.csv"</w:t>
       </w:r>
       <w:r>
         <w:rPr>
@@ -1408,73 +1390,9 @@
         <w:t xml:space="preserve">)</w:t>
       </w:r>
     </w:p>
-    <w:p>
-      <w:pPr>
-        <w:pStyle w:val="FirstParagraph"/>
-      </w:pPr>
-      <w:r>
-        <w:t xml:space="preserve">You could also read the .csv file directly in from the internet.</w:t>
-      </w:r>
-    </w:p>
-    <w:p>
-      <w:pPr>
-        <w:pStyle w:val="SourceCode"/>
-      </w:pPr>
-      <w:r>
-        <w:rPr>
-          <w:rStyle w:val="CommentTok"/>
-        </w:rPr>
-        <w:t xml:space="preserve"># Read the .csv file directly from a URL</w:t>
-      </w:r>
-      <w:r>
-        <w:br/>
-      </w:r>
-      <w:r>
-        <w:rPr>
-          <w:rStyle w:val="NormalTok"/>
-        </w:rPr>
-        <w:t xml:space="preserve">gapminder </w:t>
-      </w:r>
-      <w:r>
-        <w:rPr>
-          <w:rStyle w:val="OtherTok"/>
-        </w:rPr>
-        <w:t xml:space="preserve">&lt;-</w:t>
-      </w:r>
-      <w:r>
-        <w:rPr>
-          <w:rStyle w:val="NormalTok"/>
-        </w:rPr>
-        <w:t xml:space="preserve"> </w:t>
-      </w:r>
-      <w:r>
-        <w:rPr>
-          <w:rStyle w:val="FunctionTok"/>
-        </w:rPr>
-        <w:t xml:space="preserve">read.csv</w:t>
-      </w:r>
-      <w:r>
-        <w:rPr>
-          <w:rStyle w:val="NormalTok"/>
-        </w:rPr>
-        <w:t xml:space="preserve">(</w:t>
-      </w:r>
-      <w:r>
-        <w:rPr>
-          <w:rStyle w:val="StringTok"/>
-        </w:rPr>
-        <w:t xml:space="preserve">"https://raw.githubusercontent.com/swcarpentry/r-novice-gapminder/main/episodes/data/gapminder_data.csv"</w:t>
-      </w:r>
-      <w:r>
-        <w:rPr>
-          <w:rStyle w:val="NormalTok"/>
-        </w:rPr>
-        <w:t xml:space="preserve">)</w:t>
-      </w:r>
-    </w:p>
-    <w:bookmarkEnd w:id="41"/>
     <w:bookmarkEnd w:id="42"/>
-    <w:bookmarkStart w:id="46" w:name="part-2---workflows-and-projects"/>
+    <w:bookmarkEnd w:id="43"/>
+    <w:bookmarkStart w:id="47" w:name="part-2---workflows-and-projects"/>
     <w:p>
       <w:pPr>
         <w:pStyle w:val="Heading1"/>
@@ -1483,7 +1401,7 @@
         <w:t xml:space="preserve">Part 2 - Workflows and Projects</w:t>
       </w:r>
     </w:p>
-    <w:bookmarkStart w:id="43" w:name="scripts"/>
+    <w:bookmarkStart w:id="44" w:name="scripts"/>
     <w:p>
       <w:pPr>
         <w:pStyle w:val="Heading2"/>
@@ -1579,7 +1497,7 @@
         <w:rPr>
           <w:rStyle w:val="CommentTok"/>
         </w:rPr>
-        <w:t xml:space="preserve"># An Awesome Script</w:t>
+        <w:t xml:space="preserve"># My Dissertation Script</w:t>
       </w:r>
       <w:r>
         <w:br/>
@@ -1597,7 +1515,7 @@
         <w:rPr>
           <w:rStyle w:val="CommentTok"/>
         </w:rPr>
-        <w:t xml:space="preserve"># 2022-10-12</w:t>
+        <w:t xml:space="preserve"># 2025-10-06</w:t>
       </w:r>
       <w:r>
         <w:br/>
@@ -1606,7 +1524,7 @@
         <w:rPr>
           <w:rStyle w:val="CommentTok"/>
         </w:rPr>
-        <w:t xml:space="preserve"># This script loads a great dataset, does all the cleaning up automatically,</w:t>
+        <w:t xml:space="preserve"># This script loads my dissertation dataset, does all the cleaning up automatically,</w:t>
       </w:r>
       <w:r>
         <w:br/>
@@ -1615,7 +1533,7 @@
         <w:rPr>
           <w:rStyle w:val="CommentTok"/>
         </w:rPr>
-        <w:t xml:space="preserve"># generates some cool plots, and runs a basic statistical model.</w:t>
+        <w:t xml:space="preserve"># generates some plots, and runs a basic statistical model.</w:t>
       </w:r>
     </w:p>
     <w:p>
@@ -1643,21 +1561,7 @@
           <w:i/>
           <w:iCs/>
         </w:rPr>
-        <w:t xml:space="preserve">“</w:t>
-      </w:r>
-      <w:r>
-        <w:rPr>
-          <w:i/>
-          <w:iCs/>
-        </w:rPr>
-        <w:t xml:space="preserve">The key to using the script editor effectively is to memorise one of the most important keyboard shortcuts: Cmd/Ctrl + Enter. This executes the current R expression in the console… It will also move the cursor to the next statement (beginning with not_cancelled %&gt;%). That makes it easy to run your complete script by repeatedly pressing Cmd/Ctrl + Enter.</w:t>
-      </w:r>
-      <w:r>
-        <w:rPr>
-          <w:i/>
-          <w:iCs/>
-        </w:rPr>
-        <w:t xml:space="preserve">”</w:t>
+        <w:t xml:space="preserve">“The key to using the script editor effectively is to memorise one of the most important keyboard shortcuts: Cmd/Ctrl + Enter. This executes the current R expression in the console… It will also move the cursor to the next statement (beginning with not_cancelled %&gt;%). That makes it easy to run your complete script by repeatedly pressing Cmd/Ctrl + Enter.”</w:t>
       </w:r>
     </w:p>
     <w:p>
@@ -1676,8 +1580,8 @@
         <w:t xml:space="preserve">R scripts are saved with a .R or .r extension.</w:t>
       </w:r>
     </w:p>
-    <w:bookmarkEnd w:id="43"/>
-    <w:bookmarkStart w:id="45" w:name="projects"/>
+    <w:bookmarkEnd w:id="44"/>
+    <w:bookmarkStart w:id="46" w:name="projects"/>
     <w:p>
       <w:pPr>
         <w:pStyle w:val="Heading2"/>
@@ -1698,7 +1602,7 @@
       <w:pPr>
         <w:pStyle w:val="BodyText"/>
       </w:pPr>
-      <w:hyperlink r:id="rId44">
+      <w:hyperlink r:id="rId45">
         <w:r>
           <w:rPr>
             <w:rStyle w:val="Hyperlink"/>
@@ -1707,9 +1611,13 @@
         </w:r>
       </w:hyperlink>
     </w:p>
-    <w:bookmarkEnd w:id="45"/>
     <w:bookmarkEnd w:id="46"/>
-    <w:sectPr/>
+    <w:bookmarkEnd w:id="47"/>
+    <w:sectPr>
+      <w:footnotePr>
+        <w:numRestart w:val="eachSect"/>
+      </w:footnotePr>
+    </w:sectPr>
   </w:body>
 </w:document>
 </file>
@@ -2261,8 +2169,6 @@
     </w:pPr>
     <w:rPr>
       <w:rFonts w:asciiTheme="majorHAnsi" w:cstheme="majorBidi" w:eastAsiaTheme="majorEastAsia" w:hAnsiTheme="majorHAnsi"/>
-      <w:spacing w:val="-10"/>
-      <w:kern w:val="28"/>
       <w:sz w:val="56"/>
       <w:szCs w:val="56"/>
     </w:rPr>
@@ -2275,15 +2181,13 @@
     <w:rsid w:val="00A10FD9"/>
     <w:rPr>
       <w:rFonts w:asciiTheme="majorHAnsi" w:cstheme="majorBidi" w:eastAsiaTheme="majorEastAsia" w:hAnsiTheme="majorHAnsi"/>
-      <w:spacing w:val="-10"/>
-      <w:kern w:val="28"/>
       <w:sz w:val="56"/>
       <w:szCs w:val="56"/>
     </w:rPr>
   </w:style>
   <w:style w:styleId="Subtitle" w:type="paragraph">
     <w:name w:val="Subtitle"/>
-    <w:basedOn w:val="Normal"/>
+    <w:basedOn w:val="Title"/>
     <w:next w:val="BodyText"/>
     <w:link w:val="SubtitleChar"/>
     <w:uiPriority w:val="11"/>
@@ -2296,7 +2200,6 @@
     </w:pPr>
     <w:rPr>
       <w:rFonts w:cstheme="majorBidi" w:eastAsiaTheme="majorEastAsia"/>
-      <w:color w:themeColor="text1" w:themeTint="A6" w:val="595959"/>
       <w:spacing w:val="15"/>
       <w:sz w:val="28"/>
       <w:szCs w:val="28"/>
@@ -2318,23 +2221,31 @@
   </w:style>
   <w:style w:customStyle="1" w:styleId="Author" w:type="paragraph">
     <w:name w:val="Author"/>
+    <w:basedOn w:val="Title"/>
     <w:next w:val="BodyText"/>
     <w:qFormat/>
     <w:pPr>
       <w:keepNext/>
       <w:keepLines/>
-      <w:jc w:val="center"/>
     </w:pPr>
+    <w:rPr>
+      <w:sz w:val="24"/>
+      <w:szCs w:val="24"/>
+    </w:rPr>
   </w:style>
   <w:style w:styleId="Date" w:type="paragraph">
     <w:name w:val="Date"/>
+    <w:basedOn w:val="Title"/>
     <w:next w:val="BodyText"/>
     <w:qFormat/>
     <w:pPr>
       <w:keepNext/>
       <w:keepLines/>
-      <w:jc w:val="center"/>
     </w:pPr>
+    <w:rPr>
+      <w:sz w:val="24"/>
+      <w:szCs w:val="24"/>
+    </w:rPr>
   </w:style>
   <w:style w:customStyle="1" w:styleId="AbstractTitle" w:type="paragraph">
     <w:name w:val="Abstract Title"/>
@@ -2349,7 +2260,6 @@
     </w:pPr>
     <w:rPr>
       <w:b/>
-      <w:color w:val="345A8A"/>
       <w:sz w:val="20"/>
       <w:szCs w:val="20"/>
     </w:rPr>

</xml_diff>